<commit_message>
JPA Joins Near Final
JPA Joins submission upload.
Edit list details not working still and may be resolved in final upload!
</commit_message>
<xml_diff>
--- a/DWebLab/CIS175 Java II Week 6 Assessment Report.docx
+++ b/DWebLab/CIS175 Java II Week 6 Assessment Report.docx
@@ -90,7 +90,21 @@
           <w:tcPr>
             <w:tcW w:w="5580" w:type="dxa"/>
           </w:tcPr>
-          <w:p/>
+          <w:p>
+            <w:r>
+              <w:t>Setup for One-to-Many type relationships</w:t>
+            </w:r>
+          </w:p>
+          <w:p>
+            <w:r>
+              <w:t>Configure project for local and network use</w:t>
+            </w:r>
+          </w:p>
+          <w:p>
+            <w:r>
+              <w:t>Online setup for viewing, editing, deleting entities with Servlet/JSP combination.</w:t>
+            </w:r>
+          </w:p>
         </w:tc>
       </w:tr>
       <w:tr>
@@ -140,19 +154,11 @@
                 <w:b/>
               </w:rPr>
             </w:pPr>
-            <w:proofErr w:type="gramStart"/>
             <w:r>
               <w:rPr>
                 <w:b/>
               </w:rPr>
-              <w:t>Screencast  Video</w:t>
-            </w:r>
-            <w:proofErr w:type="gramEnd"/>
-            <w:r>
-              <w:rPr>
-                <w:b/>
-              </w:rPr>
-              <w:t xml:space="preserve"> URL:</w:t>
+              <w:t>Screencast  Video URL:</w:t>
             </w:r>
           </w:p>
         </w:tc>
@@ -160,7 +166,11 @@
           <w:tcPr>
             <w:tcW w:w="5580" w:type="dxa"/>
           </w:tcPr>
-          <w:p/>
+          <w:p>
+            <w:r>
+              <w:t>https://www.screencast.com/t/waITibu26</w:t>
+            </w:r>
+          </w:p>
         </w:tc>
       </w:tr>
       <w:tr>
@@ -227,13 +237,8 @@
               </w:numPr>
             </w:pPr>
             <w:r>
-              <w:t>Discussion Board/</w:t>
-            </w:r>
-            <w:proofErr w:type="spellStart"/>
-            <w:r>
-              <w:t>stackoverflow</w:t>
-            </w:r>
-            <w:proofErr w:type="spellEnd"/>
+              <w:t>Discussion Board/stackoverflow</w:t>
+            </w:r>
           </w:p>
         </w:tc>
       </w:tr>
@@ -851,11 +856,6 @@
     <w:lsdException w:name="Book Title" w:uiPriority="33" w:qFormat="1"/>
     <w:lsdException w:name="Bibliography" w:semiHidden="1" w:uiPriority="37" w:unhideWhenUsed="1"/>
     <w:lsdException w:name="TOC Heading" w:semiHidden="1" w:uiPriority="39" w:unhideWhenUsed="1" w:qFormat="1"/>
-    <w:lsdException w:name="Plain Table 5" w:semiHidden="1" w:unhideWhenUsed="1"/>
-    <w:lsdException w:name="Grid Table Light" w:semiHidden="1" w:unhideWhenUsed="1"/>
-    <w:lsdException w:name="Grid Table 1 Light" w:semiHidden="1" w:unhideWhenUsed="1"/>
-    <w:lsdException w:name="Grid Table 2" w:semiHidden="1" w:unhideWhenUsed="1"/>
-    <w:lsdException w:name="Grid Table 3" w:semiHidden="1" w:unhideWhenUsed="1"/>
     <w:lsdException w:name="Grid Table 4" w:uiPriority="49"/>
     <w:lsdException w:name="Grid Table 5 Dark" w:uiPriority="50"/>
     <w:lsdException w:name="Grid Table 6 Colorful" w:uiPriority="51"/>

</xml_diff>